<commit_message>
adding app link in readme
</commit_message>
<xml_diff>
--- a/REPORT AND PRESENTATION/FinalReport.docx
+++ b/REPORT AND PRESENTATION/FinalReport.docx
@@ -4,9 +4,7 @@
   <w:body>
     <w:p>
       <w:bookmarkStart w:id="0" w:name="_Hlk490859126"/>
-      <w:bookmarkStart w:id="1" w:name="_GoBack"/>
       <w:bookmarkEnd w:id="0"/>
-      <w:bookmarkEnd w:id="1"/>
     </w:p>
     <w:p/>
     <w:p>
@@ -206,15 +204,40 @@
         <w:t>Final Project Report</w:t>
       </w:r>
     </w:p>
-    <w:p>
-      <w:pPr>
-        <w:ind w:left="3600" w:firstLine="720"/>
+    <w:bookmarkStart w:id="1" w:name="_GoBack"/>
+    <w:bookmarkEnd w:id="1"/>
+    <w:p>
+      <w:pPr>
+        <w:jc w:val="center"/>
         <w:rPr>
           <w:b/>
           <w:sz w:val="34"/>
           <w:szCs w:val="34"/>
         </w:rPr>
       </w:pPr>
+      <w:r>
+        <w:fldChar w:fldCharType="begin"/>
+      </w:r>
+      <w:r>
+        <w:instrText xml:space="preserve"> HYPERLINK "http://breastcancerassesment.mybluemix.net/" </w:instrText>
+      </w:r>
+      <w:r>
+        <w:fldChar w:fldCharType="separate"/>
+      </w:r>
+      <w:r>
+        <w:rPr>
+          <w:rStyle w:val="Hyperlink"/>
+          <w:sz w:val="28"/>
+        </w:rPr>
+        <w:t>http://breastcancerassesment.mybluemix.net/</w:t>
+      </w:r>
+      <w:r>
+        <w:rPr>
+          <w:rStyle w:val="Hyperlink"/>
+          <w:sz w:val="28"/>
+        </w:rPr>
+        <w:fldChar w:fldCharType="end"/>
+      </w:r>
     </w:p>
     <w:p>
       <w:pPr>
@@ -16051,7 +16074,7 @@
 </file>
 
 <file path=customXml/itemProps1.xml><?xml version="1.0" encoding="utf-8"?>
-<ds:datastoreItem xmlns:ds="http://schemas.openxmlformats.org/officeDocument/2006/customXml" ds:itemID="{D08AEA11-3387-4807-9603-C5A26F8B3CB4}">
+<ds:datastoreItem xmlns:ds="http://schemas.openxmlformats.org/officeDocument/2006/customXml" ds:itemID="{48595734-2340-4721-9280-62491C6EA8D3}">
   <ds:schemaRefs>
     <ds:schemaRef ds:uri="http://schemas.openxmlformats.org/officeDocument/2006/bibliography"/>
   </ds:schemaRefs>

</xml_diff>